<commit_message>
Anotações teóricas - Java
</commit_message>
<xml_diff>
--- a/projects-java-developer/anotacoes-spring-java-api.docx
+++ b/projects-java-developer/anotacoes-spring-java-api.docx
@@ -2066,11 +2066,36 @@
         <w:rPr>
           <w:sz w:val="24"/>
           <w:szCs w:val="24"/>
-          <w:u w:val="single"/>
-        </w:rPr>
-      </w:pPr>
+        </w:rPr>
+      </w:pPr>
+      <w:r>
+        <w:rPr>
+          <w:sz w:val="24"/>
+          <w:szCs w:val="24"/>
+        </w:rPr>
+        <w:t xml:space="preserve">Resumo feito por Vivian Nakano. </w:t>
+      </w:r>
       <w:bookmarkStart w:id="0" w:name="_GoBack"/>
       <w:bookmarkEnd w:id="0"/>
+    </w:p>
+    <w:p>
+      <w:pPr>
+        <w:jc w:val="both"/>
+        <w:rPr>
+          <w:sz w:val="24"/>
+          <w:szCs w:val="24"/>
+        </w:rPr>
+      </w:pPr>
+    </w:p>
+    <w:p>
+      <w:pPr>
+        <w:jc w:val="both"/>
+        <w:rPr>
+          <w:sz w:val="24"/>
+          <w:szCs w:val="24"/>
+          <w:u w:val="single"/>
+        </w:rPr>
+      </w:pPr>
     </w:p>
     <w:p>
       <w:pPr>

</xml_diff>